<commit_message>
Introduce winf blow in the game
</commit_message>
<xml_diff>
--- a/CG_Report_Final_Project_Ball_Hunter_Alexandre_Sachs.docx
+++ b/CG_Report_Final_Project_Ball_Hunter_Alexandre_Sachs.docx
@@ -155,6 +155,9 @@
       <w:r>
         <w:t xml:space="preserve"> done will be displayed, if you beat it, it’ll be replaced.</w:t>
       </w:r>
+      <w:r>
+        <w:t xml:space="preserve"> The best score is saved at the root of the project.</w:t>
+      </w:r>
     </w:p>
     <w:p/>
     <w:p>
@@ -172,6 +175,37 @@
     <w:p>
       <w:r>
         <w:t>To restart the game, just click on restart on the bottom right of the window.</w:t>
+      </w:r>
+    </w:p>
+    <w:p/>
+    <w:p>
+      <w:r>
+        <w:rPr>
+          <w:b/>
+          <w:bCs/>
+        </w:rPr>
+        <w:t>Care: the wind will blow during the game...</w:t>
+      </w:r>
+      <w:r>
+        <w:t xml:space="preserve"> </w:t>
+      </w:r>
+      <w:r>
+        <w:rPr>
+          <mc:AlternateContent>
+            <mc:Choice Requires="w16se"/>
+            <mc:Fallback>
+              <w:rFonts w:ascii="Segoe UI Emoji" w:eastAsia="Segoe UI Emoji" w:hAnsi="Segoe UI Emoji" w:cs="Segoe UI Emoji"/>
+            </mc:Fallback>
+          </mc:AlternateContent>
+        </w:rPr>
+        <mc:AlternateContent>
+          <mc:Choice Requires="w16se">
+            <w16se:symEx w16se:font="Segoe UI Emoji" w16se:char="1F609"/>
+          </mc:Choice>
+          <mc:Fallback>
+            <w:t>😉</w:t>
+          </mc:Fallback>
+        </mc:AlternateContent>
       </w:r>
       <w:r>
         <w:br w:type="page"/>
@@ -269,8 +303,46 @@
       </w:r>
     </w:p>
     <w:p>
-      <w:r>
-        <w:t>But there is a bug, some collisions between the ball and the other movers are not detected… I’ve no idea why.</w:t>
+      <w:pPr>
+        <w:rPr>
+          <w:i/>
+          <w:iCs/>
+        </w:rPr>
+      </w:pPr>
+      <w:r>
+        <w:rPr>
+          <w:i/>
+          <w:iCs/>
+        </w:rPr>
+        <w:t xml:space="preserve">Bug: </w:t>
+      </w:r>
+      <w:r>
+        <w:rPr>
+          <w:i/>
+          <w:iCs/>
+        </w:rPr>
+        <w:t>I am</w:t>
+      </w:r>
+      <w:r>
+        <w:rPr>
+          <w:i/>
+          <w:iCs/>
+        </w:rPr>
+        <w:t xml:space="preserve"> proud because there is not features missing, b</w:t>
+      </w:r>
+      <w:r>
+        <w:rPr>
+          <w:i/>
+          <w:iCs/>
+        </w:rPr>
+        <w:t>ut there is a bug, some collisions between the ball and the other movers are not detected… I’ve no idea why.</w:t>
+      </w:r>
+      <w:r>
+        <w:rPr>
+          <w:i/>
+          <w:iCs/>
+        </w:rPr>
+        <w:t xml:space="preserve"> I tried a lot and worked a lot, but I have not been able to find out.</w:t>
       </w:r>
     </w:p>
     <w:sectPr>

</xml_diff>